<commit_message>
adjust the direction name and position
</commit_message>
<xml_diff>
--- a/Doc/LMT2018系统分析与设计.docx
+++ b/Doc/LMT2018系统分析与设计.docx
@@ -24,10 +24,10 @@
             <v:path o:extrusionok="f" gradientshapeok="t" o:connecttype="rect"/>
             <o:lock v:ext="edit" aspectratio="t"/>
           </v:shapetype>
-          <v:shape id="_x0000_i1025" type="#_x0000_t75" style="width:102.05pt;height:43.5pt" o:ole="">
+          <v:shape id="_x0000_i1025" type="#_x0000_t75" style="width:107.4pt;height:43.2pt" o:ole="">
             <v:imagedata r:id="rId9" o:title=""/>
           </v:shape>
-          <o:OLEObject Type="Embed" ProgID="图像.文件" ShapeID="_x0000_i1025" DrawAspect="Content" ObjectID="_1571092140" r:id="rId10"/>
+          <o:OLEObject Type="Embed" ProgID="图像.文件" ShapeID="_x0000_i1025" DrawAspect="Content" ObjectID="_1571141356" r:id="rId10"/>
         </w:object>
       </w:r>
     </w:p>
@@ -1995,12 +1995,14 @@
         <w:jc w:val="center"/>
         <w:rPr>
           <w:i/>
+          <w:sz w:val="20"/>
         </w:rPr>
       </w:pPr>
       <w:r>
         <w:rPr>
           <w:rFonts w:hint="eastAsia"/>
           <w:i/>
+          <w:sz w:val="20"/>
         </w:rPr>
         <w:t>图</w:t>
       </w:r>
@@ -2008,12 +2010,14 @@
         <w:rPr>
           <w:rFonts w:hint="eastAsia"/>
           <w:i/>
+          <w:sz w:val="20"/>
         </w:rPr>
         <w:t>1.1</w:t>
       </w:r>
       <w:r>
         <w:rPr>
           <w:i/>
+          <w:sz w:val="20"/>
         </w:rPr>
         <w:t xml:space="preserve">  </w:t>
       </w:r>
@@ -2021,6 +2025,7 @@
         <w:rPr>
           <w:rFonts w:hint="eastAsia"/>
           <w:i/>
+          <w:sz w:val="20"/>
         </w:rPr>
         <w:t>LMT</w:t>
       </w:r>
@@ -2028,6 +2033,7 @@
         <w:rPr>
           <w:rFonts w:hint="eastAsia"/>
           <w:i/>
+          <w:sz w:val="20"/>
         </w:rPr>
         <w:t>应用场景的</w:t>
       </w:r>
@@ -2035,6 +2041,7 @@
         <w:rPr>
           <w:rFonts w:hint="eastAsia"/>
           <w:i/>
+          <w:sz w:val="20"/>
         </w:rPr>
         <w:t>上下文图</w:t>
       </w:r>
@@ -2399,7 +2406,19 @@
         <w:rPr>
           <w:rFonts w:hint="eastAsia"/>
         </w:rPr>
-        <w:t>的系统配置：</w:t>
+        <w:t>的系统配置</w:t>
+      </w:r>
+      <w:r>
+        <w:rPr>
+          <w:rFonts w:hint="eastAsia"/>
+        </w:rPr>
+        <w:t>要求</w:t>
+      </w:r>
+      <w:r>
+        <w:rPr>
+          <w:rFonts w:hint="eastAsia"/>
+        </w:rPr>
+        <w:t>：</w:t>
       </w:r>
     </w:p>
     <w:tbl>
@@ -2908,6 +2927,9 @@
           <w:ilvl w:val="2"/>
           <w:numId w:val="1"/>
         </w:numPr>
+        <w:rPr>
+          <w:rFonts w:hint="eastAsia"/>
+        </w:rPr>
       </w:pPr>
       <w:bookmarkStart w:id="9" w:name="_Toc497235262"/>
       <w:r>
@@ -2921,57 +2943,83 @@
         <w:rPr>
           <w:rFonts w:hint="eastAsia"/>
         </w:rPr>
+        <w:t>数据</w:t>
+      </w:r>
+      <w:r>
+        <w:rPr>
+          <w:rFonts w:hint="eastAsia"/>
+        </w:rPr>
+        <w:t>通信</w:t>
+      </w:r>
+    </w:p>
+    <w:p>
+      <w:pPr>
+        <w:rPr>
+          <w:rFonts w:hint="eastAsia"/>
+        </w:rPr>
+      </w:pPr>
+    </w:p>
+    <w:p>
+      <w:pPr>
+        <w:pStyle w:val="4"/>
+        <w:numPr>
+          <w:ilvl w:val="3"/>
+          <w:numId w:val="1"/>
+        </w:numPr>
+      </w:pPr>
+      <w:r>
+        <w:rPr>
+          <w:rFonts w:hint="eastAsia"/>
+        </w:rPr>
+        <w:lastRenderedPageBreak/>
+        <w:t>SNMP</w:t>
+      </w:r>
+      <w:r>
+        <w:rPr>
+          <w:rFonts w:hint="eastAsia"/>
+        </w:rPr>
+        <w:t>协议</w:t>
+      </w:r>
+    </w:p>
+    <w:p>
+      <w:pPr>
+        <w:ind w:left="420"/>
+      </w:pPr>
+      <w:r>
+        <w:rPr>
+          <w:rFonts w:hint="eastAsia"/>
+        </w:rPr>
+        <w:t>LMT</w:t>
+      </w:r>
+      <w:r>
+        <w:rPr>
+          <w:rFonts w:hint="eastAsia"/>
+        </w:rPr>
+        <w:t>与基站</w:t>
+      </w:r>
+      <w:r>
+        <w:rPr>
+          <w:rFonts w:hint="eastAsia"/>
+        </w:rPr>
+        <w:t>间</w:t>
+      </w:r>
+      <w:r>
+        <w:rPr>
+          <w:rFonts w:hint="eastAsia"/>
+        </w:rPr>
         <w:t>MIB</w:t>
       </w:r>
       <w:r>
         <w:rPr>
           <w:rFonts w:hint="eastAsia"/>
         </w:rPr>
-        <w:t>数据处理</w:t>
-      </w:r>
-    </w:p>
-    <w:p>
-      <w:pPr>
-        <w:ind w:left="420"/>
-        <w:rPr>
-          <w:rFonts w:hint="eastAsia"/>
-        </w:rPr>
-      </w:pPr>
-      <w:r>
-        <w:rPr>
-          <w:rFonts w:hint="eastAsia"/>
-        </w:rPr>
-        <w:t>LMT</w:t>
-      </w:r>
-      <w:r>
-        <w:rPr>
-          <w:rFonts w:hint="eastAsia"/>
-        </w:rPr>
-        <w:t>与基站</w:t>
-      </w:r>
-      <w:r>
-        <w:rPr>
-          <w:rFonts w:hint="eastAsia"/>
-        </w:rPr>
-        <w:t>间</w:t>
-      </w:r>
-      <w:r>
-        <w:rPr>
-          <w:rFonts w:hint="eastAsia"/>
-        </w:rPr>
-        <w:t>MIB</w:t>
-      </w:r>
-      <w:r>
-        <w:rPr>
-          <w:rFonts w:hint="eastAsia"/>
-        </w:rPr>
         <w:t>数据</w:t>
       </w:r>
       <w:r>
         <w:rPr>
           <w:rFonts w:hint="eastAsia"/>
         </w:rPr>
-        <w:t>的通信主要通过</w:t>
+        <w:t>主要通过</w:t>
       </w:r>
       <w:r>
         <w:rPr>
@@ -2985,15 +3033,29 @@
         </w:rPr>
         <w:t>协议</w:t>
       </w:r>
-    </w:p>
-    <w:p>
-      <w:bookmarkStart w:id="10" w:name="_GoBack"/>
-      <w:bookmarkEnd w:id="10"/>
+      <w:r>
+        <w:rPr>
+          <w:rFonts w:hint="eastAsia"/>
+        </w:rPr>
+        <w:t>通信</w:t>
+      </w:r>
+      <w:r>
+        <w:rPr>
+          <w:rFonts w:hint="eastAsia"/>
+        </w:rPr>
+        <w:t>，其主要流程如下：</w:t>
+      </w:r>
+    </w:p>
+    <w:p>
+      <w:pPr>
+        <w:rPr>
+          <w:rFonts w:hint="eastAsia"/>
+        </w:rPr>
+      </w:pPr>
       <w:r>
         <w:rPr>
           <w:noProof/>
         </w:rPr>
-        <w:lastRenderedPageBreak/>
         <w:drawing>
           <wp:inline distT="0" distB="0" distL="0" distR="0" wp14:anchorId="08BA6067" wp14:editId="71110D02">
             <wp:extent cx="5274310" cy="1695714"/>
@@ -3043,6 +3105,47 @@
           </wp:inline>
         </w:drawing>
       </w:r>
+    </w:p>
+    <w:p>
+      <w:pPr>
+        <w:jc w:val="center"/>
+        <w:rPr>
+          <w:rFonts w:hint="eastAsia"/>
+          <w:i/>
+          <w:sz w:val="20"/>
+        </w:rPr>
+      </w:pPr>
+      <w:r>
+        <w:rPr>
+          <w:rFonts w:hint="eastAsia"/>
+          <w:i/>
+          <w:sz w:val="20"/>
+        </w:rPr>
+        <w:t>图</w:t>
+      </w:r>
+      <w:r>
+        <w:rPr>
+          <w:rFonts w:hint="eastAsia"/>
+          <w:i/>
+          <w:sz w:val="20"/>
+        </w:rPr>
+        <w:t>2.1  LMT</w:t>
+      </w:r>
+      <w:r>
+        <w:rPr>
+          <w:rFonts w:hint="eastAsia"/>
+          <w:i/>
+          <w:sz w:val="20"/>
+        </w:rPr>
+        <w:t>到基站查询数据的流程</w:t>
+      </w:r>
+    </w:p>
+    <w:p>
+      <w:pPr>
+        <w:ind w:left="420"/>
+      </w:pPr>
+      <w:bookmarkStart w:id="10" w:name="_GoBack"/>
+      <w:bookmarkEnd w:id="10"/>
     </w:p>
     <w:p>
       <w:pPr>
@@ -4069,18 +4172,17 @@
     <w:uiPriority w:val="9"/>
     <w:unhideWhenUsed/>
     <w:qFormat/>
-    <w:rsid w:val="0033744C"/>
+    <w:rsid w:val="009749B9"/>
     <w:pPr>
       <w:keepNext/>
       <w:keepLines/>
-      <w:spacing w:before="280" w:after="290" w:line="376" w:lineRule="auto"/>
+      <w:spacing w:before="280" w:after="290"/>
       <w:outlineLvl w:val="3"/>
     </w:pPr>
     <w:rPr>
-      <w:rFonts w:asciiTheme="majorHAnsi" w:eastAsiaTheme="majorEastAsia" w:hAnsiTheme="majorHAnsi" w:cstheme="majorBidi"/>
+      <w:rFonts w:asciiTheme="majorHAnsi" w:eastAsia="微软雅黑" w:hAnsiTheme="majorHAnsi" w:cstheme="majorBidi"/>
       <w:b/>
       <w:bCs/>
-      <w:sz w:val="28"/>
       <w:szCs w:val="28"/>
     </w:rPr>
   </w:style>
@@ -4337,12 +4439,11 @@
     <w:basedOn w:val="a0"/>
     <w:link w:val="4"/>
     <w:uiPriority w:val="9"/>
-    <w:rsid w:val="0033744C"/>
+    <w:rsid w:val="009749B9"/>
     <w:rPr>
-      <w:rFonts w:asciiTheme="majorHAnsi" w:eastAsiaTheme="majorEastAsia" w:hAnsiTheme="majorHAnsi" w:cstheme="majorBidi"/>
+      <w:rFonts w:asciiTheme="majorHAnsi" w:eastAsia="微软雅黑" w:hAnsiTheme="majorHAnsi" w:cstheme="majorBidi"/>
       <w:b/>
       <w:bCs/>
-      <w:sz w:val="28"/>
       <w:szCs w:val="28"/>
     </w:rPr>
   </w:style>
@@ -4599,18 +4700,17 @@
     <w:uiPriority w:val="9"/>
     <w:unhideWhenUsed/>
     <w:qFormat/>
-    <w:rsid w:val="0033744C"/>
+    <w:rsid w:val="009749B9"/>
     <w:pPr>
       <w:keepNext/>
       <w:keepLines/>
-      <w:spacing w:before="280" w:after="290" w:line="376" w:lineRule="auto"/>
+      <w:spacing w:before="280" w:after="290"/>
       <w:outlineLvl w:val="3"/>
     </w:pPr>
     <w:rPr>
-      <w:rFonts w:asciiTheme="majorHAnsi" w:eastAsiaTheme="majorEastAsia" w:hAnsiTheme="majorHAnsi" w:cstheme="majorBidi"/>
+      <w:rFonts w:asciiTheme="majorHAnsi" w:eastAsia="微软雅黑" w:hAnsiTheme="majorHAnsi" w:cstheme="majorBidi"/>
       <w:b/>
       <w:bCs/>
-      <w:sz w:val="28"/>
       <w:szCs w:val="28"/>
     </w:rPr>
   </w:style>
@@ -4867,12 +4967,11 @@
     <w:basedOn w:val="a0"/>
     <w:link w:val="4"/>
     <w:uiPriority w:val="9"/>
-    <w:rsid w:val="0033744C"/>
+    <w:rsid w:val="009749B9"/>
     <w:rPr>
-      <w:rFonts w:asciiTheme="majorHAnsi" w:eastAsiaTheme="majorEastAsia" w:hAnsiTheme="majorHAnsi" w:cstheme="majorBidi"/>
+      <w:rFonts w:asciiTheme="majorHAnsi" w:eastAsia="微软雅黑" w:hAnsiTheme="majorHAnsi" w:cstheme="majorBidi"/>
       <w:b/>
       <w:bCs/>
-      <w:sz w:val="28"/>
       <w:szCs w:val="28"/>
     </w:rPr>
   </w:style>
@@ -5181,7 +5280,7 @@
 </file>
 
 <file path=customXml/itemProps1.xml><?xml version="1.0" encoding="utf-8"?>
-<ds:datastoreItem xmlns:ds="http://schemas.openxmlformats.org/officeDocument/2006/customXml" ds:itemID="{D95D697E-CF3D-4EDE-9B34-E162CA450C68}">
+<ds:datastoreItem xmlns:ds="http://schemas.openxmlformats.org/officeDocument/2006/customXml" ds:itemID="{36CF6FFA-6825-4C29-9AE6-0A046E476F44}">
   <ds:schemaRefs>
     <ds:schemaRef ds:uri="http://schemas.openxmlformats.org/officeDocument/2006/bibliography"/>
   </ds:schemaRefs>

</xml_diff>